<commit_message>
after change in the word file
</commit_message>
<xml_diff>
--- a/hw2.docx
+++ b/hw2.docx
@@ -61,19 +61,11 @@
         </w:rPr>
         <w:t xml:space="preserve">) לחצן ימני ואז </w:t>
       </w:r>
-      <w:proofErr w:type="spellStart"/>
-      <w:r>
-        <w:rPr>
-          <w:rFonts w:asciiTheme="minorBidi" w:hAnsiTheme="minorBidi"/>
-        </w:rPr>
-        <w:t>git</w:t>
-      </w:r>
-      <w:proofErr w:type="spellEnd"/>
-      <w:r>
-        <w:rPr>
-          <w:rFonts w:asciiTheme="minorBidi" w:hAnsiTheme="minorBidi"/>
-        </w:rPr>
-        <w:t xml:space="preserve"> bash here </w:t>
+      <w:r>
+        <w:rPr>
+          <w:rFonts w:asciiTheme="minorBidi" w:hAnsiTheme="minorBidi"/>
+        </w:rPr>
+        <w:t xml:space="preserve">git bash here </w:t>
       </w:r>
     </w:p>
     <w:p>
@@ -309,45 +301,23 @@
         <w:br/>
         <w:t xml:space="preserve">1. </w:t>
       </w:r>
-      <w:proofErr w:type="spellStart"/>
-      <w:proofErr w:type="gramStart"/>
       <w:r>
         <w:rPr>
           <w:rFonts w:asciiTheme="minorBidi" w:hAnsiTheme="minorBidi"/>
           <w:b/>
           <w:bCs/>
         </w:rPr>
-        <w:t>git</w:t>
-      </w:r>
-      <w:proofErr w:type="spellEnd"/>
-      <w:proofErr w:type="gramEnd"/>
+        <w:t>git init</w:t>
+      </w:r>
       <w:r>
         <w:rPr>
           <w:rFonts w:asciiTheme="minorBidi" w:hAnsiTheme="minorBidi"/>
           <w:b/>
           <w:bCs/>
+          <w:rtl/>
         </w:rPr>
         <w:t xml:space="preserve"> </w:t>
       </w:r>
-      <w:proofErr w:type="spellStart"/>
-      <w:r>
-        <w:rPr>
-          <w:rFonts w:asciiTheme="minorBidi" w:hAnsiTheme="minorBidi"/>
-          <w:b/>
-          <w:bCs/>
-        </w:rPr>
-        <w:t>init</w:t>
-      </w:r>
-      <w:proofErr w:type="spellEnd"/>
-      <w:r>
-        <w:rPr>
-          <w:rFonts w:asciiTheme="minorBidi" w:hAnsiTheme="minorBidi"/>
-          <w:b/>
-          <w:bCs/>
-          <w:rtl/>
-        </w:rPr>
-        <w:t xml:space="preserve"> </w:t>
-      </w:r>
       <w:r>
         <w:rPr>
           <w:rFonts w:asciiTheme="minorBidi" w:hAnsiTheme="minorBidi"/>
@@ -384,14 +354,12 @@
         </w:rPr>
         <w:t xml:space="preserve"> ושם יצרתי </w:t>
       </w:r>
-      <w:proofErr w:type="spellStart"/>
       <w:r>
         <w:rPr>
           <w:rFonts w:asciiTheme="minorBidi" w:hAnsiTheme="minorBidi"/>
         </w:rPr>
         <w:t>reposiroty</w:t>
       </w:r>
-      <w:proofErr w:type="spellEnd"/>
       <w:r>
         <w:rPr>
           <w:rFonts w:asciiTheme="minorBidi" w:hAnsiTheme="minorBidi"/>
@@ -399,14 +367,12 @@
         </w:rPr>
         <w:t xml:space="preserve"> חדש בשם </w:t>
       </w:r>
-      <w:proofErr w:type="spellStart"/>
       <w:r>
         <w:rPr>
           <w:rFonts w:asciiTheme="minorBidi" w:hAnsiTheme="minorBidi"/>
         </w:rPr>
         <w:t>testRepo</w:t>
       </w:r>
-      <w:proofErr w:type="spellEnd"/>
       <w:r>
         <w:rPr>
           <w:rFonts w:asciiTheme="minorBidi" w:hAnsiTheme="minorBidi"/>
@@ -439,25 +405,13 @@
         </w:rPr>
         <w:t xml:space="preserve">2. </w:t>
       </w:r>
-      <w:proofErr w:type="spellStart"/>
-      <w:proofErr w:type="gramStart"/>
       <w:r>
         <w:rPr>
           <w:rFonts w:asciiTheme="minorBidi" w:hAnsiTheme="minorBidi"/>
           <w:b/>
           <w:bCs/>
         </w:rPr>
-        <w:t>git</w:t>
-      </w:r>
-      <w:proofErr w:type="spellEnd"/>
-      <w:proofErr w:type="gramEnd"/>
-      <w:r>
-        <w:rPr>
-          <w:rFonts w:asciiTheme="minorBidi" w:hAnsiTheme="minorBidi"/>
-          <w:b/>
-          <w:bCs/>
-        </w:rPr>
-        <w:t xml:space="preserve"> clone </w:t>
+        <w:t xml:space="preserve">git clone </w:t>
       </w:r>
       <w:hyperlink r:id="rId7" w:history="1">
         <w:r>
@@ -485,14 +439,12 @@
         </w:rPr>
         <w:t xml:space="preserve">באתר. ובדקתי שנוצרה תיקייה </w:t>
       </w:r>
-      <w:proofErr w:type="spellStart"/>
       <w:r>
         <w:rPr>
           <w:rFonts w:asciiTheme="minorBidi" w:hAnsiTheme="minorBidi"/>
         </w:rPr>
         <w:t>testRepo</w:t>
       </w:r>
-      <w:proofErr w:type="spellEnd"/>
       <w:r>
         <w:rPr>
           <w:rFonts w:asciiTheme="minorBidi" w:hAnsiTheme="minorBidi"/>
@@ -542,38 +494,19 @@
         </w:rPr>
         <w:t xml:space="preserve"> ) לתיקייה </w:t>
       </w:r>
-      <w:proofErr w:type="spellStart"/>
       <w:r>
         <w:rPr>
           <w:rFonts w:asciiTheme="minorBidi" w:hAnsiTheme="minorBidi"/>
         </w:rPr>
         <w:t>testRepo</w:t>
       </w:r>
-      <w:proofErr w:type="spellEnd"/>
-      <w:r>
-        <w:rPr>
-          <w:rFonts w:asciiTheme="minorBidi" w:hAnsiTheme="minorBidi"/>
-          <w:rtl/>
-        </w:rPr>
-        <w:t xml:space="preserve"> וכדי לבדוק </w:t>
-      </w:r>
-      <w:proofErr w:type="spellStart"/>
-      <w:r>
-        <w:rPr>
-          <w:rFonts w:asciiTheme="minorBidi" w:hAnsiTheme="minorBidi"/>
-          <w:rtl/>
-        </w:rPr>
-        <w:t>שהכל</w:t>
-      </w:r>
-      <w:proofErr w:type="spellEnd"/>
-      <w:r>
-        <w:rPr>
-          <w:rFonts w:asciiTheme="minorBidi" w:hAnsiTheme="minorBidi"/>
-          <w:rtl/>
-        </w:rPr>
-        <w:t xml:space="preserve"> תקין עשיתי </w:t>
-      </w:r>
-      <w:proofErr w:type="spellStart"/>
+      <w:r>
+        <w:rPr>
+          <w:rFonts w:asciiTheme="minorBidi" w:hAnsiTheme="minorBidi"/>
+          <w:rtl/>
+        </w:rPr>
+        <w:t xml:space="preserve"> וכדי לבדוק שהכל תקין עשיתי </w:t>
+      </w:r>
       <w:r>
         <w:rPr>
           <w:rFonts w:asciiTheme="minorBidi" w:hAnsiTheme="minorBidi"/>
@@ -582,7 +515,6 @@
         </w:rPr>
         <w:t>ls</w:t>
       </w:r>
-      <w:proofErr w:type="spellEnd"/>
       <w:r>
         <w:rPr>
           <w:rFonts w:asciiTheme="minorBidi" w:hAnsiTheme="minorBidi"/>
@@ -605,44 +537,32 @@
           <w:b/>
           <w:bCs/>
         </w:rPr>
-        <w:t xml:space="preserve">cd </w:t>
-      </w:r>
-      <w:proofErr w:type="spellStart"/>
+        <w:t>cd testRepo</w:t>
+      </w:r>
       <w:r>
         <w:rPr>
           <w:rFonts w:asciiTheme="minorBidi" w:hAnsiTheme="minorBidi"/>
           <w:b/>
           <w:bCs/>
-        </w:rPr>
-        <w:t>testRepo</w:t>
-      </w:r>
-      <w:proofErr w:type="spellEnd"/>
+          <w:rtl/>
+        </w:rPr>
+        <w:t xml:space="preserve"> </w:t>
+      </w:r>
+      <w:r>
+        <w:rPr>
+          <w:rFonts w:asciiTheme="minorBidi" w:hAnsiTheme="minorBidi"/>
+          <w:rtl/>
+        </w:rPr>
+        <w:t xml:space="preserve">ואז שוב </w:t>
+      </w:r>
       <w:r>
         <w:rPr>
           <w:rFonts w:asciiTheme="minorBidi" w:hAnsiTheme="minorBidi"/>
           <w:b/>
           <w:bCs/>
-          <w:rtl/>
-        </w:rPr>
-        <w:t xml:space="preserve"> </w:t>
-      </w:r>
-      <w:r>
-        <w:rPr>
-          <w:rFonts w:asciiTheme="minorBidi" w:hAnsiTheme="minorBidi"/>
-          <w:rtl/>
-        </w:rPr>
-        <w:t xml:space="preserve">ואז שוב </w:t>
-      </w:r>
-      <w:proofErr w:type="spellStart"/>
-      <w:r>
-        <w:rPr>
-          <w:rFonts w:asciiTheme="minorBidi" w:hAnsiTheme="minorBidi"/>
-          <w:b/>
-          <w:bCs/>
         </w:rPr>
         <w:t>ls</w:t>
       </w:r>
-      <w:proofErr w:type="spellEnd"/>
       <w:r>
         <w:rPr>
           <w:rFonts w:asciiTheme="minorBidi" w:hAnsiTheme="minorBidi"/>
@@ -721,336 +641,258 @@
         </w:rPr>
         <w:t xml:space="preserve">4. הרצתי </w:t>
       </w:r>
-      <w:proofErr w:type="spellStart"/>
       <w:r>
         <w:rPr>
           <w:rFonts w:asciiTheme="minorBidi" w:hAnsiTheme="minorBidi"/>
           <w:b/>
           <w:bCs/>
         </w:rPr>
-        <w:t>git</w:t>
-      </w:r>
-      <w:proofErr w:type="spellEnd"/>
+        <w:t>git status</w:t>
+      </w:r>
+      <w:r>
+        <w:rPr>
+          <w:rFonts w:asciiTheme="minorBidi" w:hAnsiTheme="minorBidi"/>
+          <w:rtl/>
+        </w:rPr>
+        <w:t xml:space="preserve"> כדי לראות מה הולך וזה.. והופיע לי שיש שינויים שלא הוספתי לאינדקס (הקובץ </w:t>
+      </w:r>
+      <w:r>
+        <w:rPr>
+          <w:rFonts w:asciiTheme="minorBidi" w:hAnsiTheme="minorBidi"/>
+        </w:rPr>
+        <w:t>R</w:t>
+      </w:r>
+      <w:r>
+        <w:rPr>
+          <w:rFonts w:asciiTheme="minorBidi" w:hAnsiTheme="minorBidi"/>
+          <w:rtl/>
+        </w:rPr>
+        <w:t xml:space="preserve"> שהעלתי הופיע באדום)</w:t>
+      </w:r>
+    </w:p>
+    <w:p>
+      <w:pPr>
+        <w:bidi/>
+        <w:rPr>
+          <w:rFonts w:asciiTheme="minorBidi" w:hAnsiTheme="minorBidi"/>
+          <w:rtl/>
+        </w:rPr>
+      </w:pPr>
+      <w:r>
+        <w:rPr>
+          <w:rFonts w:asciiTheme="minorBidi" w:hAnsiTheme="minorBidi"/>
+          <w:rtl/>
+        </w:rPr>
+        <w:lastRenderedPageBreak/>
+        <w:t xml:space="preserve">5. </w:t>
+      </w:r>
       <w:r>
         <w:rPr>
           <w:rFonts w:asciiTheme="minorBidi" w:hAnsiTheme="minorBidi"/>
           <w:b/>
           <w:bCs/>
         </w:rPr>
-        <w:t xml:space="preserve"> status</w:t>
-      </w:r>
-      <w:r>
-        <w:rPr>
-          <w:rFonts w:asciiTheme="minorBidi" w:hAnsiTheme="minorBidi"/>
-          <w:rtl/>
-        </w:rPr>
-        <w:t xml:space="preserve"> כדי לראות מה הולך וזה.. והופיע לי שיש שינויים שלא הוספתי לאינדקס (הקובץ </w:t>
-      </w:r>
-      <w:r>
-        <w:rPr>
-          <w:rFonts w:asciiTheme="minorBidi" w:hAnsiTheme="minorBidi"/>
-        </w:rPr>
-        <w:t>R</w:t>
-      </w:r>
-      <w:r>
-        <w:rPr>
-          <w:rFonts w:asciiTheme="minorBidi" w:hAnsiTheme="minorBidi"/>
-          <w:rtl/>
-        </w:rPr>
-        <w:t xml:space="preserve"> </w:t>
-      </w:r>
-      <w:proofErr w:type="spellStart"/>
-      <w:r>
-        <w:rPr>
-          <w:rFonts w:asciiTheme="minorBidi" w:hAnsiTheme="minorBidi"/>
-          <w:rtl/>
-        </w:rPr>
-        <w:t>שהעלתי</w:t>
-      </w:r>
-      <w:proofErr w:type="spellEnd"/>
-      <w:r>
-        <w:rPr>
-          <w:rFonts w:asciiTheme="minorBidi" w:hAnsiTheme="minorBidi"/>
-          <w:rtl/>
-        </w:rPr>
-        <w:t xml:space="preserve"> הופיע באדום)</w:t>
-      </w:r>
-    </w:p>
-    <w:p>
-      <w:pPr>
-        <w:bidi/>
-        <w:rPr>
-          <w:rFonts w:asciiTheme="minorBidi" w:hAnsiTheme="minorBidi"/>
-          <w:rtl/>
-        </w:rPr>
-      </w:pPr>
-      <w:r>
-        <w:rPr>
-          <w:rFonts w:asciiTheme="minorBidi" w:hAnsiTheme="minorBidi"/>
-          <w:rtl/>
-        </w:rPr>
-        <w:lastRenderedPageBreak/>
-        <w:t xml:space="preserve">5. </w:t>
-      </w:r>
-      <w:proofErr w:type="spellStart"/>
-      <w:proofErr w:type="gramStart"/>
+        <w:t>git add project.R</w:t>
+      </w:r>
       <w:r>
         <w:rPr>
           <w:rFonts w:asciiTheme="minorBidi" w:hAnsiTheme="minorBidi"/>
           <w:b/>
           <w:bCs/>
-        </w:rPr>
-        <w:t>git</w:t>
-      </w:r>
-      <w:proofErr w:type="spellEnd"/>
-      <w:proofErr w:type="gramEnd"/>
+          <w:rtl/>
+        </w:rPr>
+        <w:t xml:space="preserve"> </w:t>
+      </w:r>
+      <w:r>
+        <w:rPr>
+          <w:rFonts w:asciiTheme="minorBidi" w:hAnsiTheme="minorBidi"/>
+          <w:rtl/>
+        </w:rPr>
+        <w:t xml:space="preserve">כדי להוסיף </w:t>
+      </w:r>
+      <w:r>
+        <w:rPr>
+          <w:rFonts w:asciiTheme="minorBidi" w:hAnsiTheme="minorBidi"/>
+          <w:rtl/>
+        </w:rPr>
+        <w:t>את הקובץ לאינדקס</w:t>
+      </w:r>
+    </w:p>
+    <w:p>
+      <w:pPr>
+        <w:bidi/>
+        <w:rPr>
+          <w:rFonts w:asciiTheme="minorBidi" w:hAnsiTheme="minorBidi"/>
+          <w:rtl/>
+        </w:rPr>
+      </w:pPr>
+      <w:r>
+        <w:rPr>
+          <w:rFonts w:asciiTheme="minorBidi" w:hAnsiTheme="minorBidi"/>
+          <w:rtl/>
+        </w:rPr>
+        <w:t xml:space="preserve">6. </w:t>
+      </w:r>
+      <w:r>
+        <w:rPr>
+          <w:rFonts w:asciiTheme="minorBidi" w:hAnsiTheme="minorBidi"/>
+          <w:rtl/>
+        </w:rPr>
+        <w:t xml:space="preserve">שוב הרצתי סטטוס כדי לראות מה השתנה. הקובץ הופיע בירוק ובנוסף הייתה הודעה שאלו הקבצים שיש לבצע עליהם </w:t>
+      </w:r>
+      <w:r>
+        <w:rPr>
+          <w:rFonts w:asciiTheme="minorBidi" w:hAnsiTheme="minorBidi"/>
+        </w:rPr>
+        <w:t>commit</w:t>
+      </w:r>
+      <w:r>
+        <w:rPr>
+          <w:rFonts w:asciiTheme="minorBidi" w:hAnsiTheme="minorBidi"/>
+          <w:rtl/>
+        </w:rPr>
+        <w:t>.</w:t>
+      </w:r>
+    </w:p>
+    <w:p>
+      <w:pPr>
+        <w:bidi/>
+        <w:rPr>
+          <w:rFonts w:asciiTheme="minorBidi" w:hAnsiTheme="minorBidi"/>
+          <w:rtl/>
+        </w:rPr>
+      </w:pPr>
+      <w:r>
+        <w:rPr>
+          <w:rFonts w:asciiTheme="minorBidi" w:hAnsiTheme="minorBidi"/>
+          <w:rtl/>
+        </w:rPr>
+        <w:t xml:space="preserve">7. </w:t>
+      </w:r>
       <w:r>
         <w:rPr>
           <w:rFonts w:asciiTheme="minorBidi" w:hAnsiTheme="minorBidi"/>
           <w:b/>
           <w:bCs/>
         </w:rPr>
-        <w:t xml:space="preserve"> add </w:t>
-      </w:r>
-      <w:proofErr w:type="spellStart"/>
+        <w:t>git commit -m "try to commit"</w:t>
+      </w:r>
       <w:r>
         <w:rPr>
           <w:rFonts w:asciiTheme="minorBidi" w:hAnsiTheme="minorBidi"/>
           <w:b/>
           <w:bCs/>
-        </w:rPr>
-        <w:t>project.R</w:t>
-      </w:r>
-      <w:proofErr w:type="spellEnd"/>
+          <w:rtl/>
+        </w:rPr>
+        <w:t xml:space="preserve"> </w:t>
+      </w:r>
+      <w:r>
+        <w:rPr>
+          <w:rFonts w:asciiTheme="minorBidi" w:hAnsiTheme="minorBidi"/>
+          <w:rtl/>
+        </w:rPr>
+        <w:t>(מה שבמרכאות זה הסבר של מה שעשיתי)</w:t>
+      </w:r>
+      <w:r>
+        <w:rPr>
+          <w:rFonts w:asciiTheme="minorBidi" w:hAnsiTheme="minorBidi"/>
+          <w:rtl/>
+        </w:rPr>
+        <w:t>.</w:t>
+      </w:r>
+    </w:p>
+    <w:p>
+      <w:pPr>
+        <w:bidi/>
+        <w:rPr>
+          <w:rFonts w:asciiTheme="minorBidi" w:hAnsiTheme="minorBidi" w:hint="cs"/>
+          <w:rtl/>
+        </w:rPr>
+      </w:pPr>
+      <w:r>
+        <w:rPr>
+          <w:rFonts w:asciiTheme="minorBidi" w:hAnsiTheme="minorBidi"/>
+          <w:rtl/>
+        </w:rPr>
+        <w:t xml:space="preserve">8. לאחר </w:t>
+      </w:r>
+      <w:r>
+        <w:rPr>
+          <w:rFonts w:asciiTheme="minorBidi" w:hAnsiTheme="minorBidi"/>
+          <w:rtl/>
+        </w:rPr>
+        <w:t>שהוספתי את הקובץ ל</w:t>
+      </w:r>
+      <w:r>
+        <w:rPr>
+          <w:rFonts w:asciiTheme="minorBidi" w:hAnsiTheme="minorBidi"/>
+        </w:rPr>
+        <w:t>HEAD</w:t>
+      </w:r>
+      <w:r>
+        <w:rPr>
+          <w:rFonts w:asciiTheme="minorBidi" w:hAnsiTheme="minorBidi"/>
+          <w:rtl/>
+        </w:rPr>
+        <w:t xml:space="preserve"> השלב הבא הוא לסנכרן אותו עם התיקייה שבאתר. </w:t>
+      </w:r>
+      <w:r>
+        <w:rPr>
+          <w:rFonts w:asciiTheme="minorBidi" w:hAnsiTheme="minorBidi"/>
+          <w:rtl/>
+        </w:rPr>
+        <w:t xml:space="preserve">כדי לעשות זאת השתמשתי בפקודת </w:t>
+      </w:r>
       <w:r>
         <w:rPr>
           <w:rFonts w:asciiTheme="minorBidi" w:hAnsiTheme="minorBidi"/>
           <w:b/>
           <w:bCs/>
-          <w:rtl/>
-        </w:rPr>
-        <w:t xml:space="preserve"> </w:t>
-      </w:r>
-      <w:r>
-        <w:rPr>
-          <w:rFonts w:asciiTheme="minorBidi" w:hAnsiTheme="minorBidi"/>
-          <w:rtl/>
-        </w:rPr>
-        <w:t xml:space="preserve">כדי להוסיף </w:t>
-      </w:r>
-      <w:r>
-        <w:rPr>
-          <w:rFonts w:asciiTheme="minorBidi" w:hAnsiTheme="minorBidi"/>
-          <w:rtl/>
-        </w:rPr>
-        <w:t>את הקובץ לאינדקס</w:t>
-      </w:r>
-    </w:p>
-    <w:p>
-      <w:pPr>
-        <w:bidi/>
-        <w:rPr>
-          <w:rFonts w:asciiTheme="minorBidi" w:hAnsiTheme="minorBidi"/>
-          <w:rtl/>
-        </w:rPr>
-      </w:pPr>
-      <w:r>
-        <w:rPr>
-          <w:rFonts w:asciiTheme="minorBidi" w:hAnsiTheme="minorBidi"/>
-          <w:rtl/>
-        </w:rPr>
-        <w:t xml:space="preserve">6. </w:t>
-      </w:r>
-      <w:r>
-        <w:rPr>
-          <w:rFonts w:asciiTheme="minorBidi" w:hAnsiTheme="minorBidi"/>
-          <w:rtl/>
-        </w:rPr>
-        <w:t xml:space="preserve">שוב הרצתי סטטוס כדי לראות מה השתנה. הקובץ הופיע בירוק ובנוסף הייתה הודעה שאלו הקבצים שיש לבצע עליהם </w:t>
-      </w:r>
-      <w:r>
-        <w:rPr>
-          <w:rFonts w:asciiTheme="minorBidi" w:hAnsiTheme="minorBidi"/>
-        </w:rPr>
-        <w:t>commit</w:t>
-      </w:r>
-      <w:r>
-        <w:rPr>
-          <w:rFonts w:asciiTheme="minorBidi" w:hAnsiTheme="minorBidi"/>
-          <w:rtl/>
-        </w:rPr>
-        <w:t>.</w:t>
-      </w:r>
-    </w:p>
-    <w:p>
-      <w:pPr>
-        <w:bidi/>
-        <w:rPr>
-          <w:rFonts w:asciiTheme="minorBidi" w:hAnsiTheme="minorBidi"/>
-          <w:rtl/>
-        </w:rPr>
-      </w:pPr>
-      <w:r>
-        <w:rPr>
-          <w:rFonts w:asciiTheme="minorBidi" w:hAnsiTheme="minorBidi"/>
-          <w:rtl/>
-        </w:rPr>
-        <w:t xml:space="preserve">7. </w:t>
-      </w:r>
-      <w:proofErr w:type="spellStart"/>
-      <w:proofErr w:type="gramStart"/>
+        </w:rPr>
+        <w:t>git push origin master</w:t>
+      </w:r>
       <w:r>
         <w:rPr>
           <w:rFonts w:asciiTheme="minorBidi" w:hAnsiTheme="minorBidi"/>
           <w:b/>
           <w:bCs/>
-        </w:rPr>
-        <w:t>git</w:t>
-      </w:r>
-      <w:proofErr w:type="spellEnd"/>
-      <w:proofErr w:type="gramEnd"/>
+          <w:rtl/>
+        </w:rPr>
+        <w:t xml:space="preserve"> </w:t>
+      </w:r>
       <w:r>
         <w:rPr>
           <w:rFonts w:asciiTheme="minorBidi" w:hAnsiTheme="minorBidi"/>
           <w:b/>
           <w:bCs/>
         </w:rPr>
-        <w:t xml:space="preserve"> commit -m "try to commit"</w:t>
-      </w:r>
-      <w:r>
-        <w:rPr>
-          <w:rFonts w:asciiTheme="minorBidi" w:hAnsiTheme="minorBidi"/>
-          <w:b/>
-          <w:bCs/>
-          <w:rtl/>
-        </w:rPr>
-        <w:t xml:space="preserve"> </w:t>
-      </w:r>
-      <w:r>
-        <w:rPr>
-          <w:rFonts w:asciiTheme="minorBidi" w:hAnsiTheme="minorBidi"/>
-          <w:rtl/>
-        </w:rPr>
-        <w:t xml:space="preserve">(מה </w:t>
-      </w:r>
-      <w:proofErr w:type="spellStart"/>
-      <w:r>
-        <w:rPr>
-          <w:rFonts w:asciiTheme="minorBidi" w:hAnsiTheme="minorBidi"/>
-          <w:rtl/>
-        </w:rPr>
-        <w:t>שבמרכאות</w:t>
-      </w:r>
-      <w:proofErr w:type="spellEnd"/>
-      <w:r>
-        <w:rPr>
-          <w:rFonts w:asciiTheme="minorBidi" w:hAnsiTheme="minorBidi"/>
-          <w:rtl/>
-        </w:rPr>
-        <w:t xml:space="preserve"> זה הסבר של מה שעשיתי)</w:t>
-      </w:r>
-      <w:r>
-        <w:rPr>
-          <w:rFonts w:asciiTheme="minorBidi" w:hAnsiTheme="minorBidi"/>
-          <w:rtl/>
-        </w:rPr>
-        <w:t>.</w:t>
-      </w:r>
-    </w:p>
-    <w:p>
-      <w:pPr>
-        <w:bidi/>
-        <w:rPr>
-          <w:rFonts w:asciiTheme="minorBidi" w:hAnsiTheme="minorBidi"/>
-          <w:rtl/>
-        </w:rPr>
-      </w:pPr>
-      <w:r>
-        <w:rPr>
-          <w:rFonts w:asciiTheme="minorBidi" w:hAnsiTheme="minorBidi"/>
-          <w:rtl/>
-        </w:rPr>
-        <w:t xml:space="preserve">8. לאחר </w:t>
-      </w:r>
-      <w:r>
-        <w:rPr>
-          <w:rFonts w:asciiTheme="minorBidi" w:hAnsiTheme="minorBidi"/>
-          <w:rtl/>
-        </w:rPr>
-        <w:t>שהוספתי את הקובץ ל</w:t>
-      </w:r>
-      <w:r>
-        <w:rPr>
-          <w:rFonts w:asciiTheme="minorBidi" w:hAnsiTheme="minorBidi"/>
-        </w:rPr>
-        <w:t>HEAD</w:t>
-      </w:r>
-      <w:r>
-        <w:rPr>
-          <w:rFonts w:asciiTheme="minorBidi" w:hAnsiTheme="minorBidi"/>
-          <w:rtl/>
-        </w:rPr>
-        <w:t xml:space="preserve"> השלב הבא הוא לסנכרן אותו עם התיקייה שבאתר. </w:t>
-      </w:r>
-      <w:r>
-        <w:rPr>
-          <w:rFonts w:asciiTheme="minorBidi" w:hAnsiTheme="minorBidi"/>
-          <w:rtl/>
-        </w:rPr>
-        <w:t xml:space="preserve">כדי לעשות זאת השתמשתי בפקודת </w:t>
-      </w:r>
-      <w:proofErr w:type="spellStart"/>
-      <w:r>
-        <w:rPr>
-          <w:rFonts w:asciiTheme="minorBidi" w:hAnsiTheme="minorBidi"/>
-          <w:b/>
-          <w:bCs/>
-        </w:rPr>
-        <w:t>git</w:t>
-      </w:r>
-      <w:proofErr w:type="spellEnd"/>
-      <w:r>
-        <w:rPr>
-          <w:rFonts w:asciiTheme="minorBidi" w:hAnsiTheme="minorBidi"/>
-          <w:b/>
-          <w:bCs/>
-        </w:rPr>
-        <w:t xml:space="preserve"> push origin master</w:t>
-      </w:r>
-      <w:r>
-        <w:rPr>
-          <w:rFonts w:asciiTheme="minorBidi" w:hAnsiTheme="minorBidi"/>
-          <w:b/>
-          <w:bCs/>
-          <w:rtl/>
-        </w:rPr>
-        <w:t xml:space="preserve"> </w:t>
-      </w:r>
-    </w:p>
-    <w:p>
-      <w:pPr>
-        <w:bidi/>
-        <w:rPr>
-          <w:rFonts w:asciiTheme="minorBidi" w:hAnsiTheme="minorBidi"/>
-          <w:rtl/>
-        </w:rPr>
-      </w:pPr>
-      <w:r>
-        <w:rPr>
-          <w:rFonts w:asciiTheme="minorBidi" w:hAnsiTheme="minorBidi"/>
-          <w:rtl/>
-        </w:rPr>
-        <w:t xml:space="preserve">כדי לבדוק שזה עבד חזרתי לאתר, רעננתי את העמוד והקובץ הופיע שם!! </w:t>
-      </w:r>
-      <w:proofErr w:type="spellStart"/>
-      <w:r>
-        <w:rPr>
-          <w:rFonts w:asciiTheme="minorBidi" w:hAnsiTheme="minorBidi"/>
-          <w:rtl/>
-        </w:rPr>
-        <w:t>מרגששששש</w:t>
-      </w:r>
-      <w:proofErr w:type="spellEnd"/>
+        <w:br/>
+      </w:r>
+      <w:r>
+        <w:rPr>
+          <w:rFonts w:asciiTheme="minorBidi" w:hAnsiTheme="minorBidi" w:hint="cs"/>
+          <w:rtl/>
+        </w:rPr>
+        <w:t>בפעם הראשונה שעשיתי את זה, האתר ביקש ממני להתחבר.. אז התחברתי</w:t>
+      </w:r>
+      <w:bookmarkStart w:id="0" w:name="_GoBack"/>
+      <w:bookmarkEnd w:id="0"/>
+    </w:p>
+    <w:p>
+      <w:pPr>
+        <w:bidi/>
+        <w:rPr>
+          <w:rFonts w:asciiTheme="minorBidi" w:hAnsiTheme="minorBidi"/>
+          <w:rtl/>
+        </w:rPr>
+      </w:pPr>
+      <w:r>
+        <w:rPr>
+          <w:rFonts w:asciiTheme="minorBidi" w:hAnsiTheme="minorBidi"/>
+          <w:rtl/>
+        </w:rPr>
+        <w:t>כדי לבדוק שזה עבד חזרתי לאתר, רעננתי את העמוד והקובץ הופיע שם!! מרגששששש</w:t>
+      </w:r>
       <w:r>
         <w:rPr>
           <w:rFonts w:asciiTheme="minorBidi" w:hAnsiTheme="minorBidi"/>
@@ -1143,64 +985,28 @@
           <w:rFonts w:asciiTheme="minorBidi" w:hAnsiTheme="minorBidi" w:hint="cs"/>
           <w:rtl/>
         </w:rPr>
-        <w:t xml:space="preserve">כדי לנסות שוב </w:t>
-      </w:r>
-      <w:proofErr w:type="spellStart"/>
+        <w:t>כדי לנסות שוב העלתי את ה</w:t>
+      </w:r>
       <w:r>
         <w:rPr>
           <w:rFonts w:asciiTheme="minorBidi" w:hAnsiTheme="minorBidi" w:hint="cs"/>
           <w:rtl/>
         </w:rPr>
-        <w:t>העלתי</w:t>
-      </w:r>
-      <w:proofErr w:type="spellEnd"/>
+        <w:t xml:space="preserve">קובץ הזה לתיקייה </w:t>
+      </w:r>
+      <w:r>
+        <w:rPr>
+          <w:rFonts w:asciiTheme="minorBidi" w:hAnsiTheme="minorBidi"/>
+        </w:rPr>
+        <w:t>testRepo</w:t>
+      </w:r>
       <w:r>
         <w:rPr>
           <w:rFonts w:asciiTheme="minorBidi" w:hAnsiTheme="minorBidi" w:hint="cs"/>
           <w:rtl/>
         </w:rPr>
-        <w:t xml:space="preserve"> את ה</w:t>
-      </w:r>
-      <w:r>
-        <w:rPr>
-          <w:rFonts w:asciiTheme="minorBidi" w:hAnsiTheme="minorBidi" w:hint="cs"/>
-          <w:rtl/>
-        </w:rPr>
-        <w:t xml:space="preserve">קובץ הזה לתיקייה </w:t>
-      </w:r>
-      <w:proofErr w:type="spellStart"/>
-      <w:r>
-        <w:rPr>
-          <w:rFonts w:asciiTheme="minorBidi" w:hAnsiTheme="minorBidi"/>
-        </w:rPr>
-        <w:t>testRepo</w:t>
-      </w:r>
-      <w:proofErr w:type="spellEnd"/>
-      <w:r>
-        <w:rPr>
-          <w:rFonts w:asciiTheme="minorBidi" w:hAnsiTheme="minorBidi" w:hint="cs"/>
-          <w:rtl/>
-        </w:rPr>
-        <w:t xml:space="preserve"> וגם את </w:t>
-      </w:r>
-      <w:proofErr w:type="spellStart"/>
-      <w:r>
-        <w:rPr>
-          <w:rFonts w:asciiTheme="minorBidi" w:hAnsiTheme="minorBidi" w:hint="cs"/>
-          <w:rtl/>
-        </w:rPr>
-        <w:t>השיעורי</w:t>
-      </w:r>
-      <w:proofErr w:type="spellEnd"/>
-      <w:r>
-        <w:rPr>
-          <w:rFonts w:asciiTheme="minorBidi" w:hAnsiTheme="minorBidi" w:hint="cs"/>
-          <w:rtl/>
-        </w:rPr>
-        <w:t xml:space="preserve"> בית.. </w:t>
-      </w:r>
-      <w:bookmarkStart w:id="0" w:name="_GoBack"/>
-      <w:bookmarkEnd w:id="0"/>
+        <w:t xml:space="preserve"> וגם את השיעורי בית.. </w:t>
+      </w:r>
       <w:r>
         <w:rPr>
           <w:rFonts w:asciiTheme="minorBidi" w:hAnsiTheme="minorBidi" w:hint="cs"/>

</xml_diff>